<commit_message>
popravljen typo u naslovu rada u meta tebeli
</commit_message>
<xml_diff>
--- a/E2_119_2018_Jovica_Cubric_Master_Rad.docx
+++ b/E2_119_2018_Jovica_Cubric_Master_Rad.docx
@@ -1230,17 +1230,33 @@
                 <w:sz w:val="18"/>
                 <w:lang w:val="sr-Cyrl-CS"/>
               </w:rPr>
-              <w:t>та за израду интернет продавниц</w:t>
+              <w:t xml:space="preserve">та за </w:t>
             </w:r>
             <w:r>
               <w:rPr>
                 <w:rFonts w:ascii="Arial" w:hAnsi="Arial"/>
                 <w:sz w:val="18"/>
-              </w:rPr>
-              <w:t>a</w:t>
+                <w:lang w:val="sr-Cyrl-RS"/>
+              </w:rPr>
+              <w:t>развој</w:t>
             </w:r>
             <w:bookmarkStart w:id="0" w:name="_GoBack"/>
             <w:bookmarkEnd w:id="0"/>
+            <w:r>
+              <w:rPr>
+                <w:rFonts w:ascii="Arial" w:hAnsi="Arial"/>
+                <w:sz w:val="18"/>
+                <w:lang w:val="sr-Cyrl-CS"/>
+              </w:rPr>
+              <w:t xml:space="preserve"> интернет продавниц</w:t>
+            </w:r>
+            <w:r>
+              <w:rPr>
+                <w:rFonts w:ascii="Arial" w:hAnsi="Arial"/>
+                <w:sz w:val="18"/>
+              </w:rPr>
+              <w:t>a</w:t>
+            </w:r>
             <w:r>
               <w:rPr>
                 <w:rFonts w:ascii="Arial" w:hAnsi="Arial"/>
@@ -35699,7 +35715,7 @@
         <w:szCs w:val="18"/>
         <w:lang w:val="sr-Latn-RS"/>
       </w:rPr>
-      <w:t>45</w:t>
+      <w:t>1</w:t>
     </w:r>
     <w:r>
       <w:rPr>
@@ -36317,7 +36333,7 @@
         <w:sz w:val="18"/>
         <w:szCs w:val="18"/>
       </w:rPr>
-      <w:t>Podaci o kandidatu</w:t>
+      <w:t>Uvod</w:t>
     </w:r>
     <w:r>
       <w:rPr>
@@ -41105,7 +41121,7 @@
 </file>
 
 <file path=customXml/itemProps1.xml><?xml version="1.0" encoding="utf-8"?>
-<ds:datastoreItem xmlns:ds="http://schemas.openxmlformats.org/officeDocument/2006/customXml" ds:itemID="{C2B81CA1-0740-4EBA-A6E8-618AD4D87A4C}">
+<ds:datastoreItem xmlns:ds="http://schemas.openxmlformats.org/officeDocument/2006/customXml" ds:itemID="{C42C177A-A47E-40B7-94B9-2157B49BD5DC}">
   <ds:schemaRefs>
     <ds:schemaRef ds:uri="http://schemas.openxmlformats.org/officeDocument/2006/bibliography"/>
   </ds:schemaRefs>

</xml_diff>

<commit_message>
dodat rad za zbornik bez slike, i manje izmena na masteru
</commit_message>
<xml_diff>
--- a/E2_119_2018_Jovica_Cubric_Master_Rad.docx
+++ b/E2_119_2018_Jovica_Cubric_Master_Rad.docx
@@ -9636,13 +9636,16 @@
         <w:t xml:space="preserve"> način</w:t>
       </w:r>
       <w:r>
-        <w:t xml:space="preserve">. Predmet ovog rada jeste upravo procena koliko su ove platforme  uspešne u obavljanju zadataka zbog kojih su nastale i koliko je dobijeni proizvod </w:t>
-      </w:r>
-      <w:r>
-        <w:t>upotrebljiv</w:t>
+        <w:t xml:space="preserve"> uz minimalni ili nepostojeći nivo tehničkog znanja</w:t>
       </w:r>
       <w:bookmarkStart w:id="6" w:name="_GoBack"/>
       <w:bookmarkEnd w:id="6"/>
+      <w:r>
+        <w:t xml:space="preserve">. Predmet ovog rada jeste upravo procena koliko su ove platforme  uspešne u obavljanju zadataka zbog kojih su nastale i koliko je dobijeni proizvod </w:t>
+      </w:r>
+      <w:r>
+        <w:t>upotrebljiv</w:t>
+      </w:r>
       <w:r>
         <w:t xml:space="preserve"> </w:t>
       </w:r>
@@ -32904,10 +32907,13 @@
         <w:t xml:space="preserve">odstupa od specifikacije </w:t>
       </w:r>
       <w:r>
-        <w:t xml:space="preserve">omogućila je donošenje zaključka da korišćena platforma obezbeđuje osnovne </w:t>
-      </w:r>
-      <w:r>
-        <w:t>i najčešće funkcionalnosti koje se očekuju od ovog tipa softvera</w:t>
+        <w:t>omogućila je donošenje zaključka da korišćena platform</w:t>
+      </w:r>
+      <w:r>
+        <w:t xml:space="preserve">a obezbeđuje većinu osnovnih i najčešćih </w:t>
+      </w:r>
+      <w:r>
+        <w:t>funkcionalnosti koje se očekuju od ovog tipa softvera</w:t>
       </w:r>
       <w:r>
         <w:t>.</w:t>
@@ -41207,7 +41213,7 @@
 </file>
 
 <file path=customXml/itemProps1.xml><?xml version="1.0" encoding="utf-8"?>
-<ds:datastoreItem xmlns:ds="http://schemas.openxmlformats.org/officeDocument/2006/customXml" ds:itemID="{2A616325-F90E-468D-AF5F-5AC0FFF0177B}">
+<ds:datastoreItem xmlns:ds="http://schemas.openxmlformats.org/officeDocument/2006/customXml" ds:itemID="{9160FA92-DB8C-4A2A-851C-8FC1F0DD973D}">
   <ds:schemaRefs>
     <ds:schemaRef ds:uri="http://schemas.openxmlformats.org/officeDocument/2006/bibliography"/>
   </ds:schemaRefs>

</xml_diff>